<commit_message>
Adding GCP Org Terraform and API
</commit_message>
<xml_diff>
--- a/GCP Terraform/Onboarding GCP Projects/CASB IaaS Public APIs for Onboarding GCP Accounts.docx
+++ b/GCP Terraform/Onboarding GCP Projects/CASB IaaS Public APIs for Onboarding GCP Accounts.docx
@@ -299,9 +299,7 @@
     <w:p>
       <w:pPr>
         <w:pStyle w:val="Heading2"/>
-        <w:rPr>
-          <w:b w:val="1"/>
-        </w:rPr>
+        <w:rPr/>
       </w:pPr>
       <w:bookmarkStart w:colFirst="0" w:colLast="0" w:name="_hpi6f48j9h3f" w:id="2"/>
       <w:bookmarkEnd w:id="2"/>
@@ -311,10 +309,16 @@
         </w:rPr>
         <w:t xml:space="preserve">CloudSoc Console - Configuring  GCP connection</w:t>
       </w:r>
-      <w:r>
-        <w:rPr>
-          <w:rtl w:val="0"/>
-        </w:rPr>
+    </w:p>
+    <w:p>
+      <w:pPr>
+        <w:rPr/>
+      </w:pPr>
+      <w:r>
+        <w:rPr>
+          <w:rtl w:val="0"/>
+        </w:rPr>
+        <w:t xml:space="preserve">Note: You have already executed this step while running terraform, no need to create another connection, use the downloaded script and copy the variables.</w:t>
       </w:r>
     </w:p>
     <w:p>
@@ -2611,8 +2615,13 @@
             </w:pPr>
             <w:r>
               <w:rPr>
-                <w:rtl w:val="0"/>
-              </w:rPr>
+                <w:color w:val="212529"/>
+                <w:sz w:val="20"/>
+                <w:szCs w:val="20"/>
+                <w:highlight w:val="white"/>
+                <w:rtl w:val="0"/>
+              </w:rPr>
+              <w:t xml:space="preserve">Output from Terraform</w:t>
             </w:r>
           </w:p>
         </w:tc>

</xml_diff>